<commit_message>
added diagrams and portfolios
</commit_message>
<xml_diff>
--- a/Documentation/Meeting Minutes/Action minutes meeting #23 (21:5) .docx
+++ b/Documentation/Meeting Minutes/Action minutes meeting #23 (21:5) .docx
@@ -402,8 +402,6 @@
         </w:rPr>
         <w:t>.</w:t>
       </w:r>
-      <w:bookmarkStart w:id="0" w:name="_GoBack"/>
-      <w:bookmarkEnd w:id="0"/>
     </w:p>
     <w:p>
       <w:pPr>
@@ -992,8 +990,9 @@
         </w:tc>
       </w:tr>
     </w:tbl>
-    <w:p/>
     <w:p>
+      <w:bookmarkStart w:id="0" w:name="_GoBack"/>
+      <w:bookmarkEnd w:id="0"/>
       <w:r>
         <w:t>There were no reported issues during this meeting.</w:t>
       </w:r>

</xml_diff>